<commit_message>
Implementacion regresion lineal pytorch
</commit_message>
<xml_diff>
--- a/PLANIFICACIÓN/PLANIFICACIÓN TRABAJO FIN DE GRADO.docx
+++ b/PLANIFICACIÓN/PLANIFICACIÓN TRABAJO FIN DE GRADO.docx
@@ -52,7 +52,87 @@
           <w:sz w:val="20"/>
           <w:szCs w:val="20"/>
         </w:rPr>
-        <w:t>[1] Dive into Deep Learning (version de Pytorch) https://d2l.ai/</w:t>
+        <w:t xml:space="preserve">[1] Dive </w:t>
+      </w:r>
+      <w:proofErr w:type="spellStart"/>
+      <w:r>
+        <w:rPr>
+          <w:i/>
+          <w:iCs/>
+          <w:sz w:val="20"/>
+          <w:szCs w:val="20"/>
+        </w:rPr>
+        <w:t>into</w:t>
+      </w:r>
+      <w:proofErr w:type="spellEnd"/>
+      <w:r>
+        <w:rPr>
+          <w:i/>
+          <w:iCs/>
+          <w:sz w:val="20"/>
+          <w:szCs w:val="20"/>
+        </w:rPr>
+        <w:t xml:space="preserve"> Deep </w:t>
+      </w:r>
+      <w:proofErr w:type="spellStart"/>
+      <w:r>
+        <w:rPr>
+          <w:i/>
+          <w:iCs/>
+          <w:sz w:val="20"/>
+          <w:szCs w:val="20"/>
+        </w:rPr>
+        <w:t>Learning</w:t>
+      </w:r>
+      <w:proofErr w:type="spellEnd"/>
+      <w:r>
+        <w:rPr>
+          <w:i/>
+          <w:iCs/>
+          <w:sz w:val="20"/>
+          <w:szCs w:val="20"/>
+        </w:rPr>
+        <w:t xml:space="preserve"> (</w:t>
+      </w:r>
+      <w:proofErr w:type="spellStart"/>
+      <w:r>
+        <w:rPr>
+          <w:i/>
+          <w:iCs/>
+          <w:sz w:val="20"/>
+          <w:szCs w:val="20"/>
+        </w:rPr>
+        <w:t>version</w:t>
+      </w:r>
+      <w:proofErr w:type="spellEnd"/>
+      <w:r>
+        <w:rPr>
+          <w:i/>
+          <w:iCs/>
+          <w:sz w:val="20"/>
+          <w:szCs w:val="20"/>
+        </w:rPr>
+        <w:t xml:space="preserve"> de </w:t>
+      </w:r>
+      <w:proofErr w:type="spellStart"/>
+      <w:r>
+        <w:rPr>
+          <w:i/>
+          <w:iCs/>
+          <w:sz w:val="20"/>
+          <w:szCs w:val="20"/>
+        </w:rPr>
+        <w:t>Pytorch</w:t>
+      </w:r>
+      <w:proofErr w:type="spellEnd"/>
+      <w:r>
+        <w:rPr>
+          <w:i/>
+          <w:iCs/>
+          <w:sz w:val="20"/>
+          <w:szCs w:val="20"/>
+        </w:rPr>
+        <w:t>) https://d2l.ai/</w:t>
       </w:r>
     </w:p>
     <w:p>
@@ -71,7 +151,67 @@
           <w:sz w:val="20"/>
           <w:szCs w:val="20"/>
         </w:rPr>
-        <w:t>[2] The Little Book of Deep Learning https://fleuret.org/public/lbdl.pdf</w:t>
+        <w:t xml:space="preserve">[2] </w:t>
+      </w:r>
+      <w:proofErr w:type="spellStart"/>
+      <w:r>
+        <w:rPr>
+          <w:i/>
+          <w:iCs/>
+          <w:sz w:val="20"/>
+          <w:szCs w:val="20"/>
+        </w:rPr>
+        <w:t>The</w:t>
+      </w:r>
+      <w:proofErr w:type="spellEnd"/>
+      <w:r>
+        <w:rPr>
+          <w:i/>
+          <w:iCs/>
+          <w:sz w:val="20"/>
+          <w:szCs w:val="20"/>
+        </w:rPr>
+        <w:t xml:space="preserve"> Little Book </w:t>
+      </w:r>
+      <w:proofErr w:type="spellStart"/>
+      <w:r>
+        <w:rPr>
+          <w:i/>
+          <w:iCs/>
+          <w:sz w:val="20"/>
+          <w:szCs w:val="20"/>
+        </w:rPr>
+        <w:t>of</w:t>
+      </w:r>
+      <w:proofErr w:type="spellEnd"/>
+      <w:r>
+        <w:rPr>
+          <w:i/>
+          <w:iCs/>
+          <w:sz w:val="20"/>
+          <w:szCs w:val="20"/>
+        </w:rPr>
+        <w:t xml:space="preserve"> Deep </w:t>
+      </w:r>
+      <w:proofErr w:type="spellStart"/>
+      <w:r>
+        <w:rPr>
+          <w:i/>
+          <w:iCs/>
+          <w:sz w:val="20"/>
+          <w:szCs w:val="20"/>
+        </w:rPr>
+        <w:t>Learning</w:t>
+      </w:r>
+      <w:proofErr w:type="spellEnd"/>
+      <w:r>
+        <w:rPr>
+          <w:i/>
+          <w:iCs/>
+          <w:sz w:val="20"/>
+          <w:szCs w:val="20"/>
+        </w:rPr>
+        <w:t xml:space="preserve"> https://fleuret.org/public/lbdl.pdf</w:t>
       </w:r>
     </w:p>
     <w:p>
@@ -113,7 +253,15 @@
         </w:numPr>
       </w:pPr>
       <w:r>
-        <w:t>Implementación sencilla de regresión lineal en Pytorch: Sección 3.2 y 3.4 de [1]. (3 días)</w:t>
+        <w:t xml:space="preserve">Implementación sencilla de regresión lineal en </w:t>
+      </w:r>
+      <w:proofErr w:type="spellStart"/>
+      <w:r>
+        <w:t>Pytorch</w:t>
+      </w:r>
+      <w:proofErr w:type="spellEnd"/>
+      <w:r>
+        <w:t>: Sección 3.2 y 3.4 de [1]. (3 días)</w:t>
       </w:r>
     </w:p>
     <w:p>
@@ -124,8 +272,21 @@
           <w:numId w:val="4"/>
         </w:numPr>
       </w:pPr>
+      <w:proofErr w:type="spellStart"/>
       <w:r>
-        <w:t>Underfitting y overfitting: Sección 3.6 de [1].  (1/2 días).</w:t>
+        <w:t>Underfitting</w:t>
+      </w:r>
+      <w:proofErr w:type="spellEnd"/>
+      <w:r>
+        <w:t xml:space="preserve"> y </w:t>
+      </w:r>
+      <w:proofErr w:type="spellStart"/>
+      <w:r>
+        <w:t>overfitting</w:t>
+      </w:r>
+      <w:proofErr w:type="spellEnd"/>
+      <w:r>
+        <w:t>: Sección 3.6 de [1].  (1/2 días).</w:t>
       </w:r>
     </w:p>
     <w:p>
@@ -144,7 +305,35 @@
           <w:kern w:val="0"/>
           <w14:ligatures w14:val="none"/>
         </w:rPr>
-        <w:t>Sección 5.1 de [2] y las Secciones 5.1 y 5.2 de [1]. (10 páginas y 2 días)</w:t>
+        <w:t>S</w:t>
+      </w:r>
+      <w:r>
+        <w:rPr>
+          <w:kern w:val="0"/>
+          <w14:ligatures w14:val="none"/>
+        </w:rPr>
+        <w:t xml:space="preserve">ección 5.1 de [2] y las </w:t>
+      </w:r>
+      <w:r>
+        <w:rPr>
+          <w:kern w:val="0"/>
+          <w14:ligatures w14:val="none"/>
+        </w:rPr>
+        <w:t>S</w:t>
+      </w:r>
+      <w:r>
+        <w:rPr>
+          <w:kern w:val="0"/>
+          <w14:ligatures w14:val="none"/>
+        </w:rPr>
+        <w:t>ecciones 5.1 y 5.2 de [1].</w:t>
+      </w:r>
+      <w:r>
+        <w:rPr>
+          <w:kern w:val="0"/>
+          <w14:ligatures w14:val="none"/>
+        </w:rPr>
+        <w:t xml:space="preserve"> (10 páginas y 2 días)</w:t>
       </w:r>
     </w:p>
     <w:p>
@@ -160,7 +349,35 @@
           <w:kern w:val="0"/>
           <w14:ligatures w14:val="none"/>
         </w:rPr>
-        <w:t xml:space="preserve">Definición de redes neuronales: Secciones 4.1 – 4.7 de [2] y las Secciones 6.1 – 6.2 de [1].  (25 páginas y </w:t>
+        <w:t>Definición de redes neuronales: S</w:t>
+      </w:r>
+      <w:r>
+        <w:rPr>
+          <w:kern w:val="0"/>
+          <w14:ligatures w14:val="none"/>
+        </w:rPr>
+        <w:t xml:space="preserve">ecciones 4.1 – 4.7 de [2] y las </w:t>
+      </w:r>
+      <w:r>
+        <w:rPr>
+          <w:kern w:val="0"/>
+          <w14:ligatures w14:val="none"/>
+        </w:rPr>
+        <w:t>S</w:t>
+      </w:r>
+      <w:r>
+        <w:rPr>
+          <w:kern w:val="0"/>
+          <w14:ligatures w14:val="none"/>
+        </w:rPr>
+        <w:t>ecciones 6.1 – 6.2 de [1].</w:t>
+      </w:r>
+      <w:r>
+        <w:rPr>
+          <w:kern w:val="0"/>
+          <w14:ligatures w14:val="none"/>
+        </w:rPr>
+        <w:t xml:space="preserve">  (25 páginas y </w:t>
       </w:r>
       <w:r>
         <w:rPr>
@@ -227,10 +444,44 @@
           <w:kern w:val="0"/>
           <w14:ligatures w14:val="none"/>
         </w:rPr>
-        <w:t xml:space="preserve">Redes neuronales convolucionales: </w:t>
+        <w:t>Redes neuronales convolucionales</w:t>
       </w:r>
       <w:r>
-        <w:t xml:space="preserve">Sección 5.2 de [2], Capítulo 7 de [1], Sección 14.10 de [1]. (7 páginas, </w:t>
+        <w:rPr>
+          <w:kern w:val="0"/>
+          <w14:ligatures w14:val="none"/>
+        </w:rPr>
+        <w:t xml:space="preserve">: </w:t>
+      </w:r>
+      <w:r>
+        <w:t>S</w:t>
+      </w:r>
+      <w:r>
+        <w:t>ección 5.2 de [2]</w:t>
+      </w:r>
+      <w:r>
+        <w:t>,</w:t>
+      </w:r>
+      <w:r>
+        <w:t xml:space="preserve"> </w:t>
+      </w:r>
+      <w:r>
+        <w:t>C</w:t>
+      </w:r>
+      <w:r>
+        <w:t xml:space="preserve">apítulo 7 de [1], </w:t>
+      </w:r>
+      <w:r>
+        <w:t>S</w:t>
+      </w:r>
+      <w:r>
+        <w:t>ección 14.10 de [1]. (</w:t>
+      </w:r>
+      <w:r>
+        <w:t>7</w:t>
+      </w:r>
+      <w:r>
+        <w:t xml:space="preserve"> páginas, </w:t>
       </w:r>
       <w:r>
         <w:t>10/11 días</w:t>
@@ -7828,7 +8079,15 @@
         </w:numPr>
       </w:pPr>
       <w:r>
-        <w:t>Semana 26 Feb-6 Marz: Contenidos 2 y 3.</w:t>
+        <w:t xml:space="preserve">Semana 26 Feb-6 </w:t>
+      </w:r>
+      <w:proofErr w:type="spellStart"/>
+      <w:r>
+        <w:t>Marz</w:t>
+      </w:r>
+      <w:proofErr w:type="spellEnd"/>
+      <w:r>
+        <w:t>: Contenidos 2 y 3.</w:t>
       </w:r>
     </w:p>
     <w:p>
@@ -7840,7 +8099,15 @@
         </w:numPr>
       </w:pPr>
       <w:r>
-        <w:t>Semana 4–10 Marz: Contenidos 4 y 5.</w:t>
+        <w:t xml:space="preserve">Semana 4–10 </w:t>
+      </w:r>
+      <w:proofErr w:type="spellStart"/>
+      <w:r>
+        <w:t>Marz</w:t>
+      </w:r>
+      <w:proofErr w:type="spellEnd"/>
+      <w:r>
+        <w:t>: Contenidos 4 y 5.</w:t>
       </w:r>
     </w:p>
     <w:p>
@@ -7852,7 +8119,36 @@
         </w:numPr>
       </w:pPr>
       <w:r>
-        <w:t>Semana 11–17 Marz: Contenidos 5 (si quedara algo), Contenidos 6 y 7.</w:t>
+        <w:t xml:space="preserve">Semana </w:t>
+      </w:r>
+      <w:r>
+        <w:t>11</w:t>
+      </w:r>
+      <w:r>
+        <w:t>–1</w:t>
+      </w:r>
+      <w:r>
+        <w:t>7</w:t>
+      </w:r>
+      <w:r>
+        <w:t xml:space="preserve"> </w:t>
+      </w:r>
+      <w:proofErr w:type="spellStart"/>
+      <w:r>
+        <w:t>Marz</w:t>
+      </w:r>
+      <w:proofErr w:type="spellEnd"/>
+      <w:r>
+        <w:t>:</w:t>
+      </w:r>
+      <w:r>
+        <w:t xml:space="preserve"> </w:t>
+      </w:r>
+      <w:r>
+        <w:t>Contenidos</w:t>
+      </w:r>
+      <w:r>
+        <w:t xml:space="preserve"> 5 (si quedara algo), Contenidos 6 y 7.</w:t>
       </w:r>
     </w:p>
     <w:p>
@@ -7867,7 +8163,21 @@
         <w:t>Semana 18</w:t>
       </w:r>
       <w:r>
-        <w:t>-24 Marz: Contenidos 7 y 8.</w:t>
+        <w:t xml:space="preserve">-24 </w:t>
+      </w:r>
+      <w:proofErr w:type="spellStart"/>
+      <w:r>
+        <w:t>Marz</w:t>
+      </w:r>
+      <w:proofErr w:type="spellEnd"/>
+      <w:r>
+        <w:t xml:space="preserve">: </w:t>
+      </w:r>
+      <w:r>
+        <w:t xml:space="preserve">Contenidos </w:t>
+      </w:r>
+      <w:r>
+        <w:t>7 y 8.</w:t>
       </w:r>
     </w:p>
     <w:p>
@@ -7879,7 +8189,15 @@
         </w:numPr>
       </w:pPr>
       <w:r>
-        <w:t>Semana 1-7 Abril: Contenidos 8.</w:t>
+        <w:t xml:space="preserve">Semana 1-7 </w:t>
+      </w:r>
+      <w:proofErr w:type="gramStart"/>
+      <w:r>
+        <w:t>Abril</w:t>
+      </w:r>
+      <w:proofErr w:type="gramEnd"/>
+      <w:r>
+        <w:t>: Contenidos 8.</w:t>
       </w:r>
     </w:p>
     <w:p>
@@ -7907,30 +8225,36 @@
           <w:i/>
           <w:iCs/>
         </w:rPr>
-        <w:t>* Siguientes semanas ir documentando el código de deconvolución ciega de imágenes. *</w:t>
+        <w:t xml:space="preserve">* Siguientes semanas ir documentando el código de </w:t>
+      </w:r>
+      <w:proofErr w:type="spellStart"/>
+      <w:r>
+        <w:rPr>
+          <w:i/>
+          <w:iCs/>
+        </w:rPr>
+        <w:t>deconvolución</w:t>
+      </w:r>
+      <w:proofErr w:type="spellEnd"/>
+      <w:r>
+        <w:rPr>
+          <w:i/>
+          <w:iCs/>
+        </w:rPr>
+        <w:t xml:space="preserve"> ciega de imágenes. *</w:t>
       </w:r>
     </w:p>
     <w:p>
       <w:r>
-        <w:t>Para el</w:t>
+        <w:t xml:space="preserve">PARA EL 1 de </w:t>
       </w:r>
+      <w:proofErr w:type="gramStart"/>
       <w:r>
-        <w:t xml:space="preserve"> 1 de</w:t>
+        <w:t>Junio</w:t>
       </w:r>
+      <w:proofErr w:type="gramEnd"/>
       <w:r>
-        <w:t xml:space="preserve"> Junio quiero intentar</w:t>
-      </w:r>
-      <w:r>
-        <w:t xml:space="preserve"> que todo</w:t>
-      </w:r>
-      <w:r>
-        <w:t xml:space="preserve"> el trabajo</w:t>
-      </w:r>
-      <w:r>
-        <w:t xml:space="preserve"> este</w:t>
-      </w:r>
-      <w:r>
-        <w:t xml:space="preserve"> realizado.</w:t>
+        <w:t xml:space="preserve"> tiene que estar casi todo el trabajo realizado.</w:t>
       </w:r>
     </w:p>
     <w:p>

</xml_diff>